<commit_message>
created HotelInventoryApp with routing and angular 13
</commit_message>
<xml_diff>
--- a/Typescript.docx
+++ b/Typescript.docx
@@ -1,6 +1,6 @@
 
 <file path=word/document.xml><?xml version="1.0" encoding="utf-8"?>
-<w:document xmlns:wpc="http://schemas.microsoft.com/office/word/2010/wordprocessingCanvas" xmlns:cx="http://schemas.microsoft.com/office/drawing/2014/chartex" xmlns:cx1="http://schemas.microsoft.com/office/drawing/2015/9/8/chartex" xmlns:cx2="http://schemas.microsoft.com/office/drawing/2015/10/21/chartex" xmlns:cx3="http://schemas.microsoft.com/office/drawing/2016/5/9/chartex" xmlns:cx4="http://schemas.microsoft.com/office/drawing/2016/5/10/chartex" xmlns:cx5="http://schemas.microsoft.com/office/drawing/2016/5/11/chartex" xmlns:cx6="http://schemas.microsoft.com/office/drawing/2016/5/12/chartex" xmlns:cx7="http://schemas.microsoft.com/office/drawing/2016/5/13/chartex" xmlns:cx8="http://schemas.microsoft.com/office/drawing/2016/5/14/chartex" xmlns:mc="http://schemas.openxmlformats.org/markup-compatibility/2006" xmlns:aink="http://schemas.microsoft.com/office/drawing/2016/ink" xmlns:am3d="http://schemas.microsoft.com/office/drawing/2017/model3d" xmlns:o="urn:schemas-microsoft-com:office:office" xmlns:oel="http://schemas.microsoft.com/office/2019/extlst" xmlns:r="http://schemas.openxmlformats.org/officeDocument/2006/relationships" xmlns:m="http://schemas.openxmlformats.org/officeDocument/2006/math" xmlns:v="urn:schemas-microsoft-com:vml" xmlns:wp14="http://schemas.microsoft.com/office/word/2010/wordprocessingDrawing" xmlns:wp="http://schemas.openxmlformats.org/drawingml/2006/wordprocessingDrawing" xmlns:w10="urn:schemas-microsoft-com:office:word" xmlns:w="http://schemas.openxmlformats.org/wordprocessingml/2006/main" xmlns:w14="http://schemas.microsoft.com/office/word/2010/wordml" xmlns:w15="http://schemas.microsoft.com/office/word/2012/wordml" xmlns:w16cex="http://schemas.microsoft.com/office/word/2018/wordml/cex" xmlns:w16cid="http://schemas.microsoft.com/office/word/2016/wordml/cid" xmlns:w16="http://schemas.microsoft.com/office/word/2018/wordml" xmlns:w16sdtdh="http://schemas.microsoft.com/office/word/2020/wordml/sdtdatahash" xmlns:w16se="http://schemas.microsoft.com/office/word/2015/wordml/symex" xmlns:wpg="http://schemas.microsoft.com/office/word/2010/wordprocessingGroup" xmlns:wpi="http://schemas.microsoft.com/office/word/2010/wordprocessingInk" xmlns:wne="http://schemas.microsoft.com/office/word/2006/wordml" xmlns:wps="http://schemas.microsoft.com/office/word/2010/wordprocessingShape" mc:Ignorable="w14 w15 w16se w16cid w16 w16cex w16sdtdh wp14">
+<w:document xmlns:wpc="http://schemas.microsoft.com/office/word/2010/wordprocessingCanvas" xmlns:cx="http://schemas.microsoft.com/office/drawing/2014/chartex" xmlns:cx1="http://schemas.microsoft.com/office/drawing/2015/9/8/chartex" xmlns:cx2="http://schemas.microsoft.com/office/drawing/2015/10/21/chartex" xmlns:cx3="http://schemas.microsoft.com/office/drawing/2016/5/9/chartex" xmlns:cx4="http://schemas.microsoft.com/office/drawing/2016/5/10/chartex" xmlns:cx5="http://schemas.microsoft.com/office/drawing/2016/5/11/chartex" xmlns:cx6="http://schemas.microsoft.com/office/drawing/2016/5/12/chartex" xmlns:cx7="http://schemas.microsoft.com/office/drawing/2016/5/13/chartex" xmlns:cx8="http://schemas.microsoft.com/office/drawing/2016/5/14/chartex" xmlns:mc="http://schemas.openxmlformats.org/markup-compatibility/2006" xmlns:aink="http://schemas.microsoft.com/office/drawing/2016/ink" xmlns:am3d="http://schemas.microsoft.com/office/drawing/2017/model3d" xmlns:o="urn:schemas-microsoft-com:office:office" xmlns:r="http://schemas.openxmlformats.org/officeDocument/2006/relationships" xmlns:m="http://schemas.openxmlformats.org/officeDocument/2006/math" xmlns:v="urn:schemas-microsoft-com:vml" xmlns:wp14="http://schemas.microsoft.com/office/word/2010/wordprocessingDrawing" xmlns:wp="http://schemas.openxmlformats.org/drawingml/2006/wordprocessingDrawing" xmlns:w10="urn:schemas-microsoft-com:office:word" xmlns:w="http://schemas.openxmlformats.org/wordprocessingml/2006/main" xmlns:w14="http://schemas.microsoft.com/office/word/2010/wordml" xmlns:w15="http://schemas.microsoft.com/office/word/2012/wordml" xmlns:w16cex="http://schemas.microsoft.com/office/word/2018/wordml/cex" xmlns:w16cid="http://schemas.microsoft.com/office/word/2016/wordml/cid" xmlns:w16="http://schemas.microsoft.com/office/word/2018/wordml" xmlns:w16sdtdh="http://schemas.microsoft.com/office/word/2020/wordml/sdtdatahash" xmlns:w16se="http://schemas.microsoft.com/office/word/2015/wordml/symex" xmlns:wpg="http://schemas.microsoft.com/office/word/2010/wordprocessingGroup" xmlns:wpi="http://schemas.microsoft.com/office/word/2010/wordprocessingInk" xmlns:wne="http://schemas.microsoft.com/office/word/2006/wordml" xmlns:wps="http://schemas.microsoft.com/office/word/2010/wordprocessingShape" mc:Ignorable="w14 w15 w16se w16cid w16 w16cex w16sdtdh wp14">
   <w:body>
     <w:p>
       <w:pPr>
@@ -23,10 +23,11 @@
       </w:pPr>
       <w:r>
         <w:rPr>
+          <w:noProof/>
           <w:lang w:val="en-US"/>
         </w:rPr>
         <w:drawing>
-          <wp:inline distT="0" distB="0" distL="0" distR="0" wp14:anchorId="12F94164" wp14:editId="198B7420">
+          <wp:inline distT="0" distB="0" distL="0" distR="0" wp14:anchorId="3B43D417" wp14:editId="342C4E2C">
             <wp:extent cx="4048690" cy="1705213"/>
             <wp:effectExtent l="0" t="0" r="9525" b="9525"/>
             <wp:docPr id="1" name="Picture 1"/>
@@ -75,6 +76,132 @@
           <w:lang w:val="en-US"/>
         </w:rPr>
       </w:pPr>
+      <w:r>
+        <w:rPr>
+          <w:lang w:val="en-US"/>
+        </w:rPr>
+        <w:t>Angular setup:</w:t>
+      </w:r>
+    </w:p>
+    <w:p>
+      <w:pPr>
+        <w:rPr>
+          <w:lang w:val="en-US"/>
+        </w:rPr>
+      </w:pPr>
+      <w:r>
+        <w:rPr>
+          <w:lang w:val="en-US"/>
+        </w:rPr>
+        <w:t>If you want to use a local angular version for a project instead of the global one:</w:t>
+      </w:r>
+    </w:p>
+    <w:p>
+      <w:pPr>
+        <w:rPr>
+          <w:lang w:val="en-US"/>
+        </w:rPr>
+      </w:pPr>
+      <w:proofErr w:type="spellStart"/>
+      <w:r>
+        <w:rPr>
+          <w:lang w:val="en-US"/>
+        </w:rPr>
+        <w:t>npx</w:t>
+      </w:r>
+      <w:proofErr w:type="spellEnd"/>
+      <w:r>
+        <w:rPr>
+          <w:lang w:val="en-US"/>
+        </w:rPr>
+        <w:t xml:space="preserve"> -p @angular/cli@</w:t>
+      </w:r>
+      <w:r>
+        <w:rPr>
+          <w:lang w:val="en-US"/>
+        </w:rPr>
+        <w:t>13</w:t>
+      </w:r>
+      <w:r>
+        <w:rPr>
+          <w:lang w:val="en-US"/>
+        </w:rPr>
+        <w:t xml:space="preserve"> </w:t>
+      </w:r>
+      <w:r>
+        <w:rPr>
+          <w:lang w:val="en-US"/>
+        </w:rPr>
+        <w:t xml:space="preserve">  </w:t>
+      </w:r>
+      <w:r>
+        <w:rPr>
+          <w:lang w:val="en-US"/>
+        </w:rPr>
+        <w:t xml:space="preserve">ng </w:t>
+      </w:r>
+      <w:r>
+        <w:rPr>
+          <w:lang w:val="en-US"/>
+        </w:rPr>
+        <w:t xml:space="preserve">  </w:t>
+      </w:r>
+      <w:r>
+        <w:rPr>
+          <w:lang w:val="en-US"/>
+        </w:rPr>
+        <w:t xml:space="preserve">new </w:t>
+      </w:r>
+      <w:r>
+        <w:rPr>
+          <w:lang w:val="en-US"/>
+        </w:rPr>
+        <w:t xml:space="preserve"> </w:t>
+      </w:r>
+      <w:r>
+        <w:rPr>
+          <w:lang w:val="en-US"/>
+        </w:rPr>
+        <w:t xml:space="preserve">sample-application </w:t>
+      </w:r>
+      <w:r>
+        <w:rPr>
+          <w:lang w:val="en-US"/>
+        </w:rPr>
+        <w:t xml:space="preserve"> </w:t>
+      </w:r>
+    </w:p>
+    <w:p>
+      <w:pPr>
+        <w:rPr>
+          <w:lang w:val="en-US"/>
+        </w:rPr>
+      </w:pPr>
+      <w:r>
+        <w:rPr>
+          <w:lang w:val="en-US"/>
+        </w:rPr>
+        <w:t xml:space="preserve">in this case we use Angular 13 to create an app called  </w:t>
+      </w:r>
+      <w:r>
+        <w:rPr>
+          <w:lang w:val="en-US"/>
+        </w:rPr>
+        <w:t xml:space="preserve">sample-application </w:t>
+      </w:r>
+      <w:r>
+        <w:rPr>
+          <w:lang w:val="en-US"/>
+        </w:rPr>
+        <w:t xml:space="preserve"> </w:t>
+      </w:r>
+    </w:p>
+    <w:p>
+      <w:pPr>
+        <w:rPr>
+          <w:lang w:val="en-US"/>
+        </w:rPr>
+      </w:pPr>
     </w:p>
     <w:sectPr>
       <w:headerReference w:type="default" r:id="rId7"/>
@@ -89,7 +216,7 @@
 </file>
 
 <file path=word/endnotes.xml><?xml version="1.0" encoding="utf-8"?>
-<w:endnotes xmlns:wpc="http://schemas.microsoft.com/office/word/2010/wordprocessingCanvas" xmlns:cx="http://schemas.microsoft.com/office/drawing/2014/chartex" xmlns:cx1="http://schemas.microsoft.com/office/drawing/2015/9/8/chartex" xmlns:cx2="http://schemas.microsoft.com/office/drawing/2015/10/21/chartex" xmlns:cx3="http://schemas.microsoft.com/office/drawing/2016/5/9/chartex" xmlns:cx4="http://schemas.microsoft.com/office/drawing/2016/5/10/chartex" xmlns:cx5="http://schemas.microsoft.com/office/drawing/2016/5/11/chartex" xmlns:cx6="http://schemas.microsoft.com/office/drawing/2016/5/12/chartex" xmlns:cx7="http://schemas.microsoft.com/office/drawing/2016/5/13/chartex" xmlns:cx8="http://schemas.microsoft.com/office/drawing/2016/5/14/chartex" xmlns:mc="http://schemas.openxmlformats.org/markup-compatibility/2006" xmlns:aink="http://schemas.microsoft.com/office/drawing/2016/ink" xmlns:am3d="http://schemas.microsoft.com/office/drawing/2017/model3d" xmlns:o="urn:schemas-microsoft-com:office:office" xmlns:oel="http://schemas.microsoft.com/office/2019/extlst" xmlns:r="http://schemas.openxmlformats.org/officeDocument/2006/relationships" xmlns:m="http://schemas.openxmlformats.org/officeDocument/2006/math" xmlns:v="urn:schemas-microsoft-com:vml" xmlns:wp14="http://schemas.microsoft.com/office/word/2010/wordprocessingDrawing" xmlns:wp="http://schemas.openxmlformats.org/drawingml/2006/wordprocessingDrawing" xmlns:w10="urn:schemas-microsoft-com:office:word" xmlns:w="http://schemas.openxmlformats.org/wordprocessingml/2006/main" xmlns:w14="http://schemas.microsoft.com/office/word/2010/wordml" xmlns:w15="http://schemas.microsoft.com/office/word/2012/wordml" xmlns:w16cex="http://schemas.microsoft.com/office/word/2018/wordml/cex" xmlns:w16cid="http://schemas.microsoft.com/office/word/2016/wordml/cid" xmlns:w16="http://schemas.microsoft.com/office/word/2018/wordml" xmlns:w16sdtdh="http://schemas.microsoft.com/office/word/2020/wordml/sdtdatahash" xmlns:w16se="http://schemas.microsoft.com/office/word/2015/wordml/symex" xmlns:wpg="http://schemas.microsoft.com/office/word/2010/wordprocessingGroup" xmlns:wpi="http://schemas.microsoft.com/office/word/2010/wordprocessingInk" xmlns:wne="http://schemas.microsoft.com/office/word/2006/wordml" xmlns:wps="http://schemas.microsoft.com/office/word/2010/wordprocessingShape" mc:Ignorable="w14 w15 w16se w16cid w16 w16cex w16sdtdh wp14">
+<w:endnotes xmlns:wpc="http://schemas.microsoft.com/office/word/2010/wordprocessingCanvas" xmlns:cx="http://schemas.microsoft.com/office/drawing/2014/chartex" xmlns:cx1="http://schemas.microsoft.com/office/drawing/2015/9/8/chartex" xmlns:cx2="http://schemas.microsoft.com/office/drawing/2015/10/21/chartex" xmlns:cx3="http://schemas.microsoft.com/office/drawing/2016/5/9/chartex" xmlns:cx4="http://schemas.microsoft.com/office/drawing/2016/5/10/chartex" xmlns:cx5="http://schemas.microsoft.com/office/drawing/2016/5/11/chartex" xmlns:cx6="http://schemas.microsoft.com/office/drawing/2016/5/12/chartex" xmlns:cx7="http://schemas.microsoft.com/office/drawing/2016/5/13/chartex" xmlns:cx8="http://schemas.microsoft.com/office/drawing/2016/5/14/chartex" xmlns:mc="http://schemas.openxmlformats.org/markup-compatibility/2006" xmlns:aink="http://schemas.microsoft.com/office/drawing/2016/ink" xmlns:am3d="http://schemas.microsoft.com/office/drawing/2017/model3d" xmlns:o="urn:schemas-microsoft-com:office:office" xmlns:r="http://schemas.openxmlformats.org/officeDocument/2006/relationships" xmlns:m="http://schemas.openxmlformats.org/officeDocument/2006/math" xmlns:v="urn:schemas-microsoft-com:vml" xmlns:wp14="http://schemas.microsoft.com/office/word/2010/wordprocessingDrawing" xmlns:wp="http://schemas.openxmlformats.org/drawingml/2006/wordprocessingDrawing" xmlns:w10="urn:schemas-microsoft-com:office:word" xmlns:w="http://schemas.openxmlformats.org/wordprocessingml/2006/main" xmlns:w14="http://schemas.microsoft.com/office/word/2010/wordml" xmlns:w15="http://schemas.microsoft.com/office/word/2012/wordml" xmlns:w16cex="http://schemas.microsoft.com/office/word/2018/wordml/cex" xmlns:w16cid="http://schemas.microsoft.com/office/word/2016/wordml/cid" xmlns:w16="http://schemas.microsoft.com/office/word/2018/wordml" xmlns:w16sdtdh="http://schemas.microsoft.com/office/word/2020/wordml/sdtdatahash" xmlns:w16se="http://schemas.microsoft.com/office/word/2015/wordml/symex" xmlns:wpg="http://schemas.microsoft.com/office/word/2010/wordprocessingGroup" xmlns:wpi="http://schemas.microsoft.com/office/word/2010/wordprocessingInk" xmlns:wne="http://schemas.microsoft.com/office/word/2006/wordml" xmlns:wps="http://schemas.microsoft.com/office/word/2010/wordprocessingShape" mc:Ignorable="w14 w15 w16se w16cid w16 w16cex w16sdtdh wp14">
   <w:endnote w:type="separator" w:id="-1">
     <w:p>
       <w:pPr>
@@ -114,7 +241,7 @@
 </file>
 
 <file path=word/footer1.xml><?xml version="1.0" encoding="utf-8"?>
-<w:ftr xmlns:wpc="http://schemas.microsoft.com/office/word/2010/wordprocessingCanvas" xmlns:cx="http://schemas.microsoft.com/office/drawing/2014/chartex" xmlns:cx1="http://schemas.microsoft.com/office/drawing/2015/9/8/chartex" xmlns:cx2="http://schemas.microsoft.com/office/drawing/2015/10/21/chartex" xmlns:cx3="http://schemas.microsoft.com/office/drawing/2016/5/9/chartex" xmlns:cx4="http://schemas.microsoft.com/office/drawing/2016/5/10/chartex" xmlns:cx5="http://schemas.microsoft.com/office/drawing/2016/5/11/chartex" xmlns:cx6="http://schemas.microsoft.com/office/drawing/2016/5/12/chartex" xmlns:cx7="http://schemas.microsoft.com/office/drawing/2016/5/13/chartex" xmlns:cx8="http://schemas.microsoft.com/office/drawing/2016/5/14/chartex" xmlns:mc="http://schemas.openxmlformats.org/markup-compatibility/2006" xmlns:aink="http://schemas.microsoft.com/office/drawing/2016/ink" xmlns:am3d="http://schemas.microsoft.com/office/drawing/2017/model3d" xmlns:o="urn:schemas-microsoft-com:office:office" xmlns:oel="http://schemas.microsoft.com/office/2019/extlst" xmlns:r="http://schemas.openxmlformats.org/officeDocument/2006/relationships" xmlns:m="http://schemas.openxmlformats.org/officeDocument/2006/math" xmlns:v="urn:schemas-microsoft-com:vml" xmlns:wp14="http://schemas.microsoft.com/office/word/2010/wordprocessingDrawing" xmlns:wp="http://schemas.openxmlformats.org/drawingml/2006/wordprocessingDrawing" xmlns:w10="urn:schemas-microsoft-com:office:word" xmlns:w="http://schemas.openxmlformats.org/wordprocessingml/2006/main" xmlns:w14="http://schemas.microsoft.com/office/word/2010/wordml" xmlns:w15="http://schemas.microsoft.com/office/word/2012/wordml" xmlns:w16cex="http://schemas.microsoft.com/office/word/2018/wordml/cex" xmlns:w16cid="http://schemas.microsoft.com/office/word/2016/wordml/cid" xmlns:w16="http://schemas.microsoft.com/office/word/2018/wordml" xmlns:w16sdtdh="http://schemas.microsoft.com/office/word/2020/wordml/sdtdatahash" xmlns:w16se="http://schemas.microsoft.com/office/word/2015/wordml/symex" xmlns:wpg="http://schemas.microsoft.com/office/word/2010/wordprocessingGroup" xmlns:wpi="http://schemas.microsoft.com/office/word/2010/wordprocessingInk" xmlns:wne="http://schemas.microsoft.com/office/word/2006/wordml" xmlns:wps="http://schemas.microsoft.com/office/word/2010/wordprocessingShape" mc:Ignorable="w14 w15 w16se w16cid w16 w16cex w16sdtdh wp14">
+<w:ftr xmlns:wpc="http://schemas.microsoft.com/office/word/2010/wordprocessingCanvas" xmlns:cx="http://schemas.microsoft.com/office/drawing/2014/chartex" xmlns:cx1="http://schemas.microsoft.com/office/drawing/2015/9/8/chartex" xmlns:cx2="http://schemas.microsoft.com/office/drawing/2015/10/21/chartex" xmlns:cx3="http://schemas.microsoft.com/office/drawing/2016/5/9/chartex" xmlns:cx4="http://schemas.microsoft.com/office/drawing/2016/5/10/chartex" xmlns:cx5="http://schemas.microsoft.com/office/drawing/2016/5/11/chartex" xmlns:cx6="http://schemas.microsoft.com/office/drawing/2016/5/12/chartex" xmlns:cx7="http://schemas.microsoft.com/office/drawing/2016/5/13/chartex" xmlns:cx8="http://schemas.microsoft.com/office/drawing/2016/5/14/chartex" xmlns:mc="http://schemas.openxmlformats.org/markup-compatibility/2006" xmlns:aink="http://schemas.microsoft.com/office/drawing/2016/ink" xmlns:am3d="http://schemas.microsoft.com/office/drawing/2017/model3d" xmlns:o="urn:schemas-microsoft-com:office:office" xmlns:r="http://schemas.openxmlformats.org/officeDocument/2006/relationships" xmlns:m="http://schemas.openxmlformats.org/officeDocument/2006/math" xmlns:v="urn:schemas-microsoft-com:vml" xmlns:wp14="http://schemas.microsoft.com/office/word/2010/wordprocessingDrawing" xmlns:wp="http://schemas.openxmlformats.org/drawingml/2006/wordprocessingDrawing" xmlns:w10="urn:schemas-microsoft-com:office:word" xmlns:w="http://schemas.openxmlformats.org/wordprocessingml/2006/main" xmlns:w14="http://schemas.microsoft.com/office/word/2010/wordml" xmlns:w15="http://schemas.microsoft.com/office/word/2012/wordml" xmlns:w16cex="http://schemas.microsoft.com/office/word/2018/wordml/cex" xmlns:w16cid="http://schemas.microsoft.com/office/word/2016/wordml/cid" xmlns:w16="http://schemas.microsoft.com/office/word/2018/wordml" xmlns:w16sdtdh="http://schemas.microsoft.com/office/word/2020/wordml/sdtdatahash" xmlns:w16se="http://schemas.microsoft.com/office/word/2015/wordml/symex" xmlns:wpg="http://schemas.microsoft.com/office/word/2010/wordprocessingGroup" xmlns:wpi="http://schemas.microsoft.com/office/word/2010/wordprocessingInk" xmlns:wne="http://schemas.microsoft.com/office/word/2006/wordml" xmlns:wps="http://schemas.microsoft.com/office/word/2010/wordprocessingShape" mc:Ignorable="w14 w15 w16se w16cid w16 w16cex w16sdtdh wp14">
   <w:sdt>
     <w:sdtPr>
       <w:id w:val="1348133096"/>
@@ -192,7 +319,7 @@
 </file>
 
 <file path=word/footnotes.xml><?xml version="1.0" encoding="utf-8"?>
-<w:footnotes xmlns:wpc="http://schemas.microsoft.com/office/word/2010/wordprocessingCanvas" xmlns:cx="http://schemas.microsoft.com/office/drawing/2014/chartex" xmlns:cx1="http://schemas.microsoft.com/office/drawing/2015/9/8/chartex" xmlns:cx2="http://schemas.microsoft.com/office/drawing/2015/10/21/chartex" xmlns:cx3="http://schemas.microsoft.com/office/drawing/2016/5/9/chartex" xmlns:cx4="http://schemas.microsoft.com/office/drawing/2016/5/10/chartex" xmlns:cx5="http://schemas.microsoft.com/office/drawing/2016/5/11/chartex" xmlns:cx6="http://schemas.microsoft.com/office/drawing/2016/5/12/chartex" xmlns:cx7="http://schemas.microsoft.com/office/drawing/2016/5/13/chartex" xmlns:cx8="http://schemas.microsoft.com/office/drawing/2016/5/14/chartex" xmlns:mc="http://schemas.openxmlformats.org/markup-compatibility/2006" xmlns:aink="http://schemas.microsoft.com/office/drawing/2016/ink" xmlns:am3d="http://schemas.microsoft.com/office/drawing/2017/model3d" xmlns:o="urn:schemas-microsoft-com:office:office" xmlns:oel="http://schemas.microsoft.com/office/2019/extlst" xmlns:r="http://schemas.openxmlformats.org/officeDocument/2006/relationships" xmlns:m="http://schemas.openxmlformats.org/officeDocument/2006/math" xmlns:v="urn:schemas-microsoft-com:vml" xmlns:wp14="http://schemas.microsoft.com/office/word/2010/wordprocessingDrawing" xmlns:wp="http://schemas.openxmlformats.org/drawingml/2006/wordprocessingDrawing" xmlns:w10="urn:schemas-microsoft-com:office:word" xmlns:w="http://schemas.openxmlformats.org/wordprocessingml/2006/main" xmlns:w14="http://schemas.microsoft.com/office/word/2010/wordml" xmlns:w15="http://schemas.microsoft.com/office/word/2012/wordml" xmlns:w16cex="http://schemas.microsoft.com/office/word/2018/wordml/cex" xmlns:w16cid="http://schemas.microsoft.com/office/word/2016/wordml/cid" xmlns:w16="http://schemas.microsoft.com/office/word/2018/wordml" xmlns:w16sdtdh="http://schemas.microsoft.com/office/word/2020/wordml/sdtdatahash" xmlns:w16se="http://schemas.microsoft.com/office/word/2015/wordml/symex" xmlns:wpg="http://schemas.microsoft.com/office/word/2010/wordprocessingGroup" xmlns:wpi="http://schemas.microsoft.com/office/word/2010/wordprocessingInk" xmlns:wne="http://schemas.microsoft.com/office/word/2006/wordml" xmlns:wps="http://schemas.microsoft.com/office/word/2010/wordprocessingShape" mc:Ignorable="w14 w15 w16se w16cid w16 w16cex w16sdtdh wp14">
+<w:footnotes xmlns:wpc="http://schemas.microsoft.com/office/word/2010/wordprocessingCanvas" xmlns:cx="http://schemas.microsoft.com/office/drawing/2014/chartex" xmlns:cx1="http://schemas.microsoft.com/office/drawing/2015/9/8/chartex" xmlns:cx2="http://schemas.microsoft.com/office/drawing/2015/10/21/chartex" xmlns:cx3="http://schemas.microsoft.com/office/drawing/2016/5/9/chartex" xmlns:cx4="http://schemas.microsoft.com/office/drawing/2016/5/10/chartex" xmlns:cx5="http://schemas.microsoft.com/office/drawing/2016/5/11/chartex" xmlns:cx6="http://schemas.microsoft.com/office/drawing/2016/5/12/chartex" xmlns:cx7="http://schemas.microsoft.com/office/drawing/2016/5/13/chartex" xmlns:cx8="http://schemas.microsoft.com/office/drawing/2016/5/14/chartex" xmlns:mc="http://schemas.openxmlformats.org/markup-compatibility/2006" xmlns:aink="http://schemas.microsoft.com/office/drawing/2016/ink" xmlns:am3d="http://schemas.microsoft.com/office/drawing/2017/model3d" xmlns:o="urn:schemas-microsoft-com:office:office" xmlns:r="http://schemas.openxmlformats.org/officeDocument/2006/relationships" xmlns:m="http://schemas.openxmlformats.org/officeDocument/2006/math" xmlns:v="urn:schemas-microsoft-com:vml" xmlns:wp14="http://schemas.microsoft.com/office/word/2010/wordprocessingDrawing" xmlns:wp="http://schemas.openxmlformats.org/drawingml/2006/wordprocessingDrawing" xmlns:w10="urn:schemas-microsoft-com:office:word" xmlns:w="http://schemas.openxmlformats.org/wordprocessingml/2006/main" xmlns:w14="http://schemas.microsoft.com/office/word/2010/wordml" xmlns:w15="http://schemas.microsoft.com/office/word/2012/wordml" xmlns:w16cex="http://schemas.microsoft.com/office/word/2018/wordml/cex" xmlns:w16cid="http://schemas.microsoft.com/office/word/2016/wordml/cid" xmlns:w16="http://schemas.microsoft.com/office/word/2018/wordml" xmlns:w16sdtdh="http://schemas.microsoft.com/office/word/2020/wordml/sdtdatahash" xmlns:w16se="http://schemas.microsoft.com/office/word/2015/wordml/symex" xmlns:wpg="http://schemas.microsoft.com/office/word/2010/wordprocessingGroup" xmlns:wpi="http://schemas.microsoft.com/office/word/2010/wordprocessingInk" xmlns:wne="http://schemas.microsoft.com/office/word/2006/wordml" xmlns:wps="http://schemas.microsoft.com/office/word/2010/wordprocessingShape" mc:Ignorable="w14 w15 w16se w16cid w16 w16cex w16sdtdh wp14">
   <w:footnote w:type="separator" w:id="-1">
     <w:p>
       <w:pPr>
@@ -217,7 +344,7 @@
 </file>
 
 <file path=word/header1.xml><?xml version="1.0" encoding="utf-8"?>
-<w:hdr xmlns:wpc="http://schemas.microsoft.com/office/word/2010/wordprocessingCanvas" xmlns:cx="http://schemas.microsoft.com/office/drawing/2014/chartex" xmlns:cx1="http://schemas.microsoft.com/office/drawing/2015/9/8/chartex" xmlns:cx2="http://schemas.microsoft.com/office/drawing/2015/10/21/chartex" xmlns:cx3="http://schemas.microsoft.com/office/drawing/2016/5/9/chartex" xmlns:cx4="http://schemas.microsoft.com/office/drawing/2016/5/10/chartex" xmlns:cx5="http://schemas.microsoft.com/office/drawing/2016/5/11/chartex" xmlns:cx6="http://schemas.microsoft.com/office/drawing/2016/5/12/chartex" xmlns:cx7="http://schemas.microsoft.com/office/drawing/2016/5/13/chartex" xmlns:cx8="http://schemas.microsoft.com/office/drawing/2016/5/14/chartex" xmlns:mc="http://schemas.openxmlformats.org/markup-compatibility/2006" xmlns:aink="http://schemas.microsoft.com/office/drawing/2016/ink" xmlns:am3d="http://schemas.microsoft.com/office/drawing/2017/model3d" xmlns:o="urn:schemas-microsoft-com:office:office" xmlns:oel="http://schemas.microsoft.com/office/2019/extlst" xmlns:r="http://schemas.openxmlformats.org/officeDocument/2006/relationships" xmlns:m="http://schemas.openxmlformats.org/officeDocument/2006/math" xmlns:v="urn:schemas-microsoft-com:vml" xmlns:wp14="http://schemas.microsoft.com/office/word/2010/wordprocessingDrawing" xmlns:wp="http://schemas.openxmlformats.org/drawingml/2006/wordprocessingDrawing" xmlns:w10="urn:schemas-microsoft-com:office:word" xmlns:w="http://schemas.openxmlformats.org/wordprocessingml/2006/main" xmlns:w14="http://schemas.microsoft.com/office/word/2010/wordml" xmlns:w15="http://schemas.microsoft.com/office/word/2012/wordml" xmlns:w16cex="http://schemas.microsoft.com/office/word/2018/wordml/cex" xmlns:w16cid="http://schemas.microsoft.com/office/word/2016/wordml/cid" xmlns:w16="http://schemas.microsoft.com/office/word/2018/wordml" xmlns:w16sdtdh="http://schemas.microsoft.com/office/word/2020/wordml/sdtdatahash" xmlns:w16se="http://schemas.microsoft.com/office/word/2015/wordml/symex" xmlns:wpg="http://schemas.microsoft.com/office/word/2010/wordprocessingGroup" xmlns:wpi="http://schemas.microsoft.com/office/word/2010/wordprocessingInk" xmlns:wne="http://schemas.microsoft.com/office/word/2006/wordml" xmlns:wps="http://schemas.microsoft.com/office/word/2010/wordprocessingShape" mc:Ignorable="w14 w15 w16se w16cid w16 w16cex w16sdtdh wp14">
+<w:hdr xmlns:wpc="http://schemas.microsoft.com/office/word/2010/wordprocessingCanvas" xmlns:cx="http://schemas.microsoft.com/office/drawing/2014/chartex" xmlns:cx1="http://schemas.microsoft.com/office/drawing/2015/9/8/chartex" xmlns:cx2="http://schemas.microsoft.com/office/drawing/2015/10/21/chartex" xmlns:cx3="http://schemas.microsoft.com/office/drawing/2016/5/9/chartex" xmlns:cx4="http://schemas.microsoft.com/office/drawing/2016/5/10/chartex" xmlns:cx5="http://schemas.microsoft.com/office/drawing/2016/5/11/chartex" xmlns:cx6="http://schemas.microsoft.com/office/drawing/2016/5/12/chartex" xmlns:cx7="http://schemas.microsoft.com/office/drawing/2016/5/13/chartex" xmlns:cx8="http://schemas.microsoft.com/office/drawing/2016/5/14/chartex" xmlns:mc="http://schemas.openxmlformats.org/markup-compatibility/2006" xmlns:aink="http://schemas.microsoft.com/office/drawing/2016/ink" xmlns:am3d="http://schemas.microsoft.com/office/drawing/2017/model3d" xmlns:o="urn:schemas-microsoft-com:office:office" xmlns:r="http://schemas.openxmlformats.org/officeDocument/2006/relationships" xmlns:m="http://schemas.openxmlformats.org/officeDocument/2006/math" xmlns:v="urn:schemas-microsoft-com:vml" xmlns:wp14="http://schemas.microsoft.com/office/word/2010/wordprocessingDrawing" xmlns:wp="http://schemas.openxmlformats.org/drawingml/2006/wordprocessingDrawing" xmlns:w10="urn:schemas-microsoft-com:office:word" xmlns:w="http://schemas.openxmlformats.org/wordprocessingml/2006/main" xmlns:w14="http://schemas.microsoft.com/office/word/2010/wordml" xmlns:w15="http://schemas.microsoft.com/office/word/2012/wordml" xmlns:w16cex="http://schemas.microsoft.com/office/word/2018/wordml/cex" xmlns:w16cid="http://schemas.microsoft.com/office/word/2016/wordml/cid" xmlns:w16="http://schemas.microsoft.com/office/word/2018/wordml" xmlns:w16sdtdh="http://schemas.microsoft.com/office/word/2020/wordml/sdtdatahash" xmlns:w16se="http://schemas.microsoft.com/office/word/2015/wordml/symex" xmlns:wpg="http://schemas.microsoft.com/office/word/2010/wordprocessingGroup" xmlns:wpi="http://schemas.microsoft.com/office/word/2010/wordprocessingInk" xmlns:wne="http://schemas.microsoft.com/office/word/2006/wordml" xmlns:wps="http://schemas.microsoft.com/office/word/2010/wordprocessingShape" mc:Ignorable="w14 w15 w16se w16cid w16 w16cex w16sdtdh wp14">
   <w:p>
     <w:pPr>
       <w:pStyle w:val="Header"/>

</xml_diff>

<commit_message>
Added list of rooms
</commit_message>
<xml_diff>
--- a/Typescript.docx
+++ b/Typescript.docx
@@ -108,19 +108,11 @@
           <w:lang w:val="en-US"/>
         </w:rPr>
       </w:pPr>
-      <w:proofErr w:type="spellStart"/>
-      <w:r>
-        <w:rPr>
-          <w:lang w:val="en-US"/>
-        </w:rPr>
-        <w:t>npx</w:t>
-      </w:r>
-      <w:proofErr w:type="spellEnd"/>
-      <w:r>
-        <w:rPr>
-          <w:lang w:val="en-US"/>
-        </w:rPr>
-        <w:t xml:space="preserve"> -p @angular/cli@</w:t>
+      <w:r>
+        <w:rPr>
+          <w:lang w:val="en-US"/>
+        </w:rPr>
+        <w:t>npx -p @angular/cli@</w:t>
       </w:r>
       <w:r>
         <w:rPr>
@@ -152,7 +144,6 @@
         </w:rPr>
         <w:t xml:space="preserve">  </w:t>
       </w:r>
-      <w:proofErr w:type="gramStart"/>
       <w:r>
         <w:rPr>
           <w:lang w:val="en-US"/>
@@ -169,14 +160,7 @@
         <w:rPr>
           <w:lang w:val="en-US"/>
         </w:rPr>
-        <w:t>sample</w:t>
-      </w:r>
-      <w:proofErr w:type="gramEnd"/>
-      <w:r>
-        <w:rPr>
-          <w:lang w:val="en-US"/>
-        </w:rPr>
-        <w:t xml:space="preserve">-application </w:t>
+        <w:t xml:space="preserve">sample-application </w:t>
       </w:r>
       <w:r>
         <w:rPr>
@@ -196,27 +180,13 @@
         <w:rPr>
           <w:lang w:val="en-US"/>
         </w:rPr>
-        <w:t xml:space="preserve">in this case we use Angular 13 to create an app </w:t>
-      </w:r>
-      <w:proofErr w:type="gramStart"/>
-      <w:r>
-        <w:rPr>
-          <w:lang w:val="en-US"/>
-        </w:rPr>
-        <w:t xml:space="preserve">called  </w:t>
-      </w:r>
-      <w:r>
-        <w:rPr>
-          <w:lang w:val="en-US"/>
-        </w:rPr>
-        <w:t>sample</w:t>
-      </w:r>
-      <w:proofErr w:type="gramEnd"/>
-      <w:r>
-        <w:rPr>
-          <w:lang w:val="en-US"/>
-        </w:rPr>
-        <w:t xml:space="preserve">-application </w:t>
+        <w:t xml:space="preserve">in this case we use Angular 13 to create an app called  </w:t>
+      </w:r>
+      <w:r>
+        <w:rPr>
+          <w:lang w:val="en-US"/>
+        </w:rPr>
+        <w:t xml:space="preserve">sample-application </w:t>
       </w:r>
       <w:r>
         <w:rPr>
@@ -256,6 +226,7 @@
       </w:pPr>
       <w:r>
         <w:rPr>
+          <w:noProof/>
           <w:lang w:val="en-US"/>
         </w:rPr>
         <w:drawing>
@@ -348,6 +319,7 @@
       </w:pPr>
       <w:r>
         <w:rPr>
+          <w:noProof/>
           <w:lang w:val="en-US"/>
         </w:rPr>
         <w:drawing>
@@ -425,6 +397,7 @@
       </w:pPr>
       <w:r>
         <w:rPr>
+          <w:noProof/>
           <w:lang w:val="en-US"/>
         </w:rPr>
         <w:lastRenderedPageBreak/>
@@ -476,51 +449,29 @@
         <w:rPr>
           <w:lang w:val="en-US"/>
         </w:rPr>
-        <w:t xml:space="preserve">When we create a new </w:t>
-      </w:r>
-      <w:proofErr w:type="gramStart"/>
-      <w:r>
-        <w:rPr>
-          <w:lang w:val="en-US"/>
-        </w:rPr>
-        <w:t>component</w:t>
-      </w:r>
-      <w:proofErr w:type="gramEnd"/>
-      <w:r>
-        <w:rPr>
-          <w:lang w:val="en-US"/>
-        </w:rPr>
-        <w:t xml:space="preserve"> it will have the prefix defined here, app in this case</w:t>
-      </w:r>
-    </w:p>
-    <w:p>
-      <w:pPr>
-        <w:spacing w:after="0"/>
-        <w:rPr>
-          <w:lang w:val="en-US"/>
-        </w:rPr>
-      </w:pPr>
-    </w:p>
-    <w:p>
-      <w:pPr>
-        <w:spacing w:after="0"/>
-        <w:rPr>
-          <w:lang w:val="en-US"/>
-        </w:rPr>
-      </w:pPr>
-      <w:proofErr w:type="gramStart"/>
-      <w:r>
-        <w:rPr>
-          <w:lang w:val="en-US"/>
-        </w:rPr>
-        <w:t>It  is</w:t>
-      </w:r>
-      <w:proofErr w:type="gramEnd"/>
-      <w:r>
-        <w:rPr>
-          <w:lang w:val="en-US"/>
-        </w:rPr>
-        <w:t xml:space="preserve"> possible to change this when we create a new app with the switch:</w:t>
+        <w:t>When we create a new component it will have the prefix defined here, app in this case</w:t>
+      </w:r>
+    </w:p>
+    <w:p>
+      <w:pPr>
+        <w:spacing w:after="0"/>
+        <w:rPr>
+          <w:lang w:val="en-US"/>
+        </w:rPr>
+      </w:pPr>
+    </w:p>
+    <w:p>
+      <w:pPr>
+        <w:spacing w:after="0"/>
+        <w:rPr>
+          <w:lang w:val="en-US"/>
+        </w:rPr>
+      </w:pPr>
+      <w:r>
+        <w:rPr>
+          <w:lang w:val="en-US"/>
+        </w:rPr>
+        <w:t>It  is possible to change this when we create a new app with the switch:</w:t>
       </w:r>
     </w:p>
     <w:tbl>
@@ -572,18 +523,8 @@
                 <w:color w:val="444444"/>
                 <w:lang w:eastAsia="es-AR"/>
               </w:rPr>
-              <w:t>--</w:t>
+              <w:t>--prefix</w:t>
             </w:r>
-            <w:proofErr w:type="spellStart"/>
-            <w:r>
-              <w:rPr>
-                <w:rFonts w:ascii="Courier New" w:eastAsia="Times New Roman" w:hAnsi="Courier New" w:cs="Courier New"/>
-                <w:color w:val="444444"/>
-                <w:lang w:eastAsia="es-AR"/>
-              </w:rPr>
-              <w:t>prefix</w:t>
-            </w:r>
-            <w:proofErr w:type="spellEnd"/>
           </w:p>
         </w:tc>
         <w:tc>
@@ -639,28 +580,15 @@
       <w:pPr>
         <w:spacing w:after="0"/>
         <w:rPr>
-          <w:lang w:val="en-US"/>
-        </w:rPr>
-      </w:pPr>
-      <w:r>
-        <w:rPr>
-          <w:lang w:val="en-US"/>
-        </w:rPr>
-        <w:t xml:space="preserve">A list of all the switches </w:t>
-      </w:r>
-      <w:proofErr w:type="gramStart"/>
-      <w:r>
-        <w:rPr>
-          <w:lang w:val="en-US"/>
-        </w:rPr>
-        <w:t>are</w:t>
-      </w:r>
-      <w:proofErr w:type="gramEnd"/>
-      <w:r>
-        <w:rPr>
-          <w:lang w:val="en-US"/>
-        </w:rPr>
-        <w:t xml:space="preserve"> here:   </w:t>
+          <w:rStyle w:val="Hyperlink"/>
+          <w:lang w:val="en-US"/>
+        </w:rPr>
+      </w:pPr>
+      <w:r>
+        <w:rPr>
+          <w:lang w:val="en-US"/>
+        </w:rPr>
+        <w:t xml:space="preserve">A list of all the switches are here:   </w:t>
       </w:r>
       <w:hyperlink r:id="rId10" w:history="1">
         <w:r>
@@ -676,13 +604,208 @@
       <w:pPr>
         <w:spacing w:after="0"/>
         <w:rPr>
-          <w:lang w:val="en-US"/>
-        </w:rPr>
-      </w:pPr>
+          <w:rStyle w:val="Hyperlink"/>
+        </w:rPr>
+      </w:pPr>
+    </w:p>
+    <w:p>
+      <w:pPr>
+        <w:spacing w:after="0"/>
+        <w:rPr>
+          <w:rStyle w:val="Hyperlink"/>
+          <w:color w:val="auto"/>
+        </w:rPr>
+      </w:pPr>
+    </w:p>
+    <w:p>
+      <w:pPr>
+        <w:rPr>
+          <w:rStyle w:val="Hyperlink"/>
+          <w:color w:val="auto"/>
+          <w:u w:val="none"/>
+        </w:rPr>
+      </w:pPr>
+      <w:r>
+        <w:rPr>
+          <w:rStyle w:val="Hyperlink"/>
+          <w:color w:val="auto"/>
+          <w:u w:val="none"/>
+        </w:rPr>
+        <w:br w:type="page"/>
+      </w:r>
+    </w:p>
+    <w:p>
+      <w:pPr>
+        <w:spacing w:after="0"/>
+        <w:rPr>
+          <w:lang w:val="en-US"/>
+        </w:rPr>
+      </w:pPr>
+      <w:r>
+        <w:rPr>
+          <w:rStyle w:val="Hyperlink"/>
+          <w:color w:val="auto"/>
+          <w:u w:val="none"/>
+        </w:rPr>
+        <w:lastRenderedPageBreak/>
+        <w:t>Directives:</w:t>
+      </w:r>
+    </w:p>
+    <w:p>
+      <w:pPr>
+        <w:spacing w:after="0"/>
+        <w:rPr>
+          <w:lang w:val="en-US"/>
+        </w:rPr>
+      </w:pPr>
+      <w:r>
+        <w:rPr>
+          <w:lang w:val="en-US"/>
+        </w:rPr>
+        <w:drawing>
+          <wp:inline distT="0" distB="0" distL="0" distR="0" wp14:anchorId="0B13747B" wp14:editId="38A76401">
+            <wp:extent cx="5731510" cy="1995805"/>
+            <wp:effectExtent l="0" t="0" r="2540" b="4445"/>
+            <wp:docPr id="5" name="Picture 5"/>
+            <wp:cNvGraphicFramePr>
+              <a:graphicFrameLocks xmlns:a="http://schemas.openxmlformats.org/drawingml/2006/main" noChangeAspect="1"/>
+            </wp:cNvGraphicFramePr>
+            <a:graphic xmlns:a="http://schemas.openxmlformats.org/drawingml/2006/main">
+              <a:graphicData uri="http://schemas.openxmlformats.org/drawingml/2006/picture">
+                <pic:pic xmlns:pic="http://schemas.openxmlformats.org/drawingml/2006/picture">
+                  <pic:nvPicPr>
+                    <pic:cNvPr id="1" name=""/>
+                    <pic:cNvPicPr/>
+                  </pic:nvPicPr>
+                  <pic:blipFill>
+                    <a:blip r:embed="rId11"/>
+                    <a:stretch>
+                      <a:fillRect/>
+                    </a:stretch>
+                  </pic:blipFill>
+                  <pic:spPr>
+                    <a:xfrm>
+                      <a:off x="0" y="0"/>
+                      <a:ext cx="5731510" cy="1995805"/>
+                    </a:xfrm>
+                    <a:prstGeom prst="rect">
+                      <a:avLst/>
+                    </a:prstGeom>
+                  </pic:spPr>
+                </pic:pic>
+              </a:graphicData>
+            </a:graphic>
+          </wp:inline>
+        </w:drawing>
+      </w:r>
+    </w:p>
+    <w:p>
+      <w:pPr>
+        <w:spacing w:after="0"/>
+        <w:rPr>
+          <w:lang w:val="en-US"/>
+        </w:rPr>
+      </w:pPr>
+      <w:r>
+        <w:rPr>
+          <w:lang w:val="en-US"/>
+        </w:rPr>
+        <w:drawing>
+          <wp:inline distT="0" distB="0" distL="0" distR="0" wp14:anchorId="0FD8F5B7" wp14:editId="7C01F7B3">
+            <wp:extent cx="2592125" cy="1799161"/>
+            <wp:effectExtent l="0" t="0" r="0" b="0"/>
+            <wp:docPr id="6" name="Picture 6"/>
+            <wp:cNvGraphicFramePr>
+              <a:graphicFrameLocks xmlns:a="http://schemas.openxmlformats.org/drawingml/2006/main" noChangeAspect="1"/>
+            </wp:cNvGraphicFramePr>
+            <a:graphic xmlns:a="http://schemas.openxmlformats.org/drawingml/2006/main">
+              <a:graphicData uri="http://schemas.openxmlformats.org/drawingml/2006/picture">
+                <pic:pic xmlns:pic="http://schemas.openxmlformats.org/drawingml/2006/picture">
+                  <pic:nvPicPr>
+                    <pic:cNvPr id="1" name=""/>
+                    <pic:cNvPicPr/>
+                  </pic:nvPicPr>
+                  <pic:blipFill>
+                    <a:blip r:embed="rId12"/>
+                    <a:stretch>
+                      <a:fillRect/>
+                    </a:stretch>
+                  </pic:blipFill>
+                  <pic:spPr>
+                    <a:xfrm>
+                      <a:off x="0" y="0"/>
+                      <a:ext cx="2596874" cy="1802457"/>
+                    </a:xfrm>
+                    <a:prstGeom prst="rect">
+                      <a:avLst/>
+                    </a:prstGeom>
+                  </pic:spPr>
+                </pic:pic>
+              </a:graphicData>
+            </a:graphic>
+          </wp:inline>
+        </w:drawing>
+      </w:r>
+    </w:p>
+    <w:p>
+      <w:pPr>
+        <w:spacing w:after="0"/>
+        <w:rPr>
+          <w:lang w:val="en-US"/>
+        </w:rPr>
+      </w:pPr>
+    </w:p>
+    <w:p>
+      <w:pPr>
+        <w:spacing w:after="0"/>
+        <w:rPr>
+          <w:lang w:val="en-US"/>
+        </w:rPr>
+      </w:pPr>
+      <w:r>
+        <w:rPr>
+          <w:lang w:val="en-US"/>
+        </w:rPr>
+        <w:drawing>
+          <wp:inline distT="0" distB="0" distL="0" distR="0" wp14:anchorId="01CC279B" wp14:editId="04FF0C8B">
+            <wp:extent cx="2544417" cy="2558024"/>
+            <wp:effectExtent l="0" t="0" r="8890" b="0"/>
+            <wp:docPr id="7" name="Picture 7"/>
+            <wp:cNvGraphicFramePr>
+              <a:graphicFrameLocks xmlns:a="http://schemas.openxmlformats.org/drawingml/2006/main" noChangeAspect="1"/>
+            </wp:cNvGraphicFramePr>
+            <a:graphic xmlns:a="http://schemas.openxmlformats.org/drawingml/2006/main">
+              <a:graphicData uri="http://schemas.openxmlformats.org/drawingml/2006/picture">
+                <pic:pic xmlns:pic="http://schemas.openxmlformats.org/drawingml/2006/picture">
+                  <pic:nvPicPr>
+                    <pic:cNvPr id="1" name=""/>
+                    <pic:cNvPicPr/>
+                  </pic:nvPicPr>
+                  <pic:blipFill>
+                    <a:blip r:embed="rId13"/>
+                    <a:stretch>
+                      <a:fillRect/>
+                    </a:stretch>
+                  </pic:blipFill>
+                  <pic:spPr>
+                    <a:xfrm>
+                      <a:off x="0" y="0"/>
+                      <a:ext cx="2552004" cy="2565651"/>
+                    </a:xfrm>
+                    <a:prstGeom prst="rect">
+                      <a:avLst/>
+                    </a:prstGeom>
+                  </pic:spPr>
+                </pic:pic>
+              </a:graphicData>
+            </a:graphic>
+          </wp:inline>
+        </w:drawing>
+      </w:r>
     </w:p>
     <w:sectPr>
-      <w:headerReference w:type="default" r:id="rId11"/>
-      <w:footerReference w:type="default" r:id="rId12"/>
+      <w:headerReference w:type="default" r:id="rId14"/>
+      <w:footerReference w:type="default" r:id="rId15"/>
       <w:pgSz w:w="11906" w:h="16838"/>
       <w:pgMar w:top="1440" w:right="1440" w:bottom="1440" w:left="1440" w:header="708" w:footer="708" w:gutter="0"/>
       <w:cols w:space="708"/>
@@ -829,13 +952,8 @@
         <w:bottom w:val="single" w:sz="12" w:space="1" w:color="auto"/>
       </w:pBdr>
     </w:pPr>
-    <w:proofErr w:type="spellStart"/>
     <w:r>
-      <w:t>Typescript</w:t>
-    </w:r>
-    <w:proofErr w:type="spellEnd"/>
-    <w:r>
-      <w:t xml:space="preserve"> </w:t>
+      <w:t xml:space="preserve">Typescript </w:t>
     </w:r>
   </w:p>
   <w:p>

</xml_diff>